<commit_message>
added code optimization features
</commit_message>
<xml_diff>
--- a/Syntax Rules.docx
+++ b/Syntax Rules.docx
@@ -1,6 +1,6 @@
 
 <file path=word/document.xml><?xml version="1.0" encoding="utf-8"?>
-<w:document xmlns:wpc="http://schemas.microsoft.com/office/word/2010/wordprocessingCanvas" xmlns:cx="http://schemas.microsoft.com/office/drawing/2014/chartex" xmlns:cx1="http://schemas.microsoft.com/office/drawing/2015/9/8/chartex" xmlns:cx2="http://schemas.microsoft.com/office/drawing/2015/10/21/chartex" xmlns:cx3="http://schemas.microsoft.com/office/drawing/2016/5/9/chartex" xmlns:cx4="http://schemas.microsoft.com/office/drawing/2016/5/10/chartex" xmlns:cx5="http://schemas.microsoft.com/office/drawing/2016/5/11/chartex" xmlns:cx6="http://schemas.microsoft.com/office/drawing/2016/5/12/chartex" xmlns:cx7="http://schemas.microsoft.com/office/drawing/2016/5/13/chartex" xmlns:cx8="http://schemas.microsoft.com/office/drawing/2016/5/14/chartex" xmlns:mc="http://schemas.openxmlformats.org/markup-compatibility/2006" xmlns:aink="http://schemas.microsoft.com/office/drawing/2016/ink" xmlns:am3d="http://schemas.microsoft.com/office/drawing/2017/model3d" xmlns:o="urn:schemas-microsoft-com:office:office" xmlns:r="http://schemas.openxmlformats.org/officeDocument/2006/relationships" xmlns:m="http://schemas.openxmlformats.org/officeDocument/2006/math" xmlns:v="urn:schemas-microsoft-com:vml" xmlns:wp14="http://schemas.microsoft.com/office/word/2010/wordprocessingDrawing" xmlns:wp="http://schemas.openxmlformats.org/drawingml/2006/wordprocessingDrawing" xmlns:w10="urn:schemas-microsoft-com:office:word" xmlns:w="http://schemas.openxmlformats.org/wordprocessingml/2006/main" xmlns:w14="http://schemas.microsoft.com/office/word/2010/wordml" xmlns:w15="http://schemas.microsoft.com/office/word/2012/wordml" xmlns:w16cex="http://schemas.microsoft.com/office/word/2018/wordml/cex" xmlns:w16cid="http://schemas.microsoft.com/office/word/2016/wordml/cid" xmlns:w16="http://schemas.microsoft.com/office/word/2018/wordml" xmlns:w16se="http://schemas.microsoft.com/office/word/2015/wordml/symex" xmlns:wpg="http://schemas.microsoft.com/office/word/2010/wordprocessingGroup" xmlns:wpi="http://schemas.microsoft.com/office/word/2010/wordprocessingInk" xmlns:wne="http://schemas.microsoft.com/office/word/2006/wordml" xmlns:wps="http://schemas.microsoft.com/office/word/2010/wordprocessingShape" mc:Ignorable="w14 w15 w16se w16cid w16 w16cex wp14">
+<w:document xmlns:wpc="http://schemas.microsoft.com/office/word/2010/wordprocessingCanvas" xmlns:cx="http://schemas.microsoft.com/office/drawing/2014/chartex" xmlns:cx1="http://schemas.microsoft.com/office/drawing/2015/9/8/chartex" xmlns:cx2="http://schemas.microsoft.com/office/drawing/2015/10/21/chartex" xmlns:cx3="http://schemas.microsoft.com/office/drawing/2016/5/9/chartex" xmlns:cx4="http://schemas.microsoft.com/office/drawing/2016/5/10/chartex" xmlns:cx5="http://schemas.microsoft.com/office/drawing/2016/5/11/chartex" xmlns:cx6="http://schemas.microsoft.com/office/drawing/2016/5/12/chartex" xmlns:cx7="http://schemas.microsoft.com/office/drawing/2016/5/13/chartex" xmlns:cx8="http://schemas.microsoft.com/office/drawing/2016/5/14/chartex" xmlns:mc="http://schemas.openxmlformats.org/markup-compatibility/2006" xmlns:aink="http://schemas.microsoft.com/office/drawing/2016/ink" xmlns:am3d="http://schemas.microsoft.com/office/drawing/2017/model3d" xmlns:o="urn:schemas-microsoft-com:office:office" xmlns:r="http://schemas.openxmlformats.org/officeDocument/2006/relationships" xmlns:m="http://schemas.openxmlformats.org/officeDocument/2006/math" xmlns:v="urn:schemas-microsoft-com:vml" xmlns:wp14="http://schemas.microsoft.com/office/word/2010/wordprocessingDrawing" xmlns:wp="http://schemas.openxmlformats.org/drawingml/2006/wordprocessingDrawing" xmlns:w10="urn:schemas-microsoft-com:office:word" xmlns:w="http://schemas.openxmlformats.org/wordprocessingml/2006/main" xmlns:w14="http://schemas.microsoft.com/office/word/2010/wordml" xmlns:w15="http://schemas.microsoft.com/office/word/2012/wordml" xmlns:w16cex="http://schemas.microsoft.com/office/word/2018/wordml/cex" xmlns:w16cid="http://schemas.microsoft.com/office/word/2016/wordml/cid" xmlns:w16="http://schemas.microsoft.com/office/word/2018/wordml" xmlns:w16sdtdh="http://schemas.microsoft.com/office/word/2020/wordml/sdtdatahash" xmlns:w16se="http://schemas.microsoft.com/office/word/2015/wordml/symex" xmlns:wpg="http://schemas.microsoft.com/office/word/2010/wordprocessingGroup" xmlns:wpi="http://schemas.microsoft.com/office/word/2010/wordprocessingInk" xmlns:wne="http://schemas.microsoft.com/office/word/2006/wordml" xmlns:wps="http://schemas.microsoft.com/office/word/2010/wordprocessingShape" mc:Ignorable="w14 w15 w16se w16cid w16 w16cex w16sdtdh wp14">
   <w:body>
     <w:p>
       <w:pPr>
@@ -220,6 +220,746 @@
         </w:rPr>
         <w:t xml:space="preserve"> </w:t>
       </w:r>
+    </w:p>
+    <w:p>
+      <w:pPr>
+        <w:pStyle w:val="ListParagraph"/>
+        <w:rPr>
+          <w:noProof/>
+        </w:rPr>
+      </w:pPr>
+    </w:p>
+    <w:p>
+      <w:pPr>
+        <w:pStyle w:val="ListParagraph"/>
+        <w:rPr>
+          <w:noProof/>
+        </w:rPr>
+      </w:pPr>
+    </w:p>
+    <w:p>
+      <w:pPr>
+        <w:pStyle w:val="Heading2"/>
+      </w:pPr>
+      <w:r>
+        <w:t>Language Grammar</w:t>
+      </w:r>
+      <w:r>
+        <w:t>:</w:t>
+      </w:r>
+    </w:p>
+    <w:p>
+      <w:pPr>
+        <w:pStyle w:val="ListParagraph"/>
+        <w:rPr>
+          <w:noProof/>
+        </w:rPr>
+      </w:pPr>
+      <w:r>
+        <w:rPr>
+          <w:noProof/>
+        </w:rPr>
+        <w:t>&lt;</w:t>
+      </w:r>
+      <w:r>
+        <w:rPr>
+          <w:noProof/>
+        </w:rPr>
+        <w:t>int</w:t>
+      </w:r>
+      <w:r>
+        <w:rPr>
+          <w:noProof/>
+        </w:rPr>
+        <w:t>&gt; :</w:t>
+      </w:r>
+      <w:r>
+        <w:rPr>
+          <w:noProof/>
+        </w:rPr>
+        <w:t>:</w:t>
+      </w:r>
+      <w:r>
+        <w:rPr>
+          <w:noProof/>
+        </w:rPr>
+        <w:t>=</w:t>
+      </w:r>
+      <w:r>
+        <w:rPr>
+          <w:noProof/>
+        </w:rPr>
+        <w:t xml:space="preserve"> </w:t>
+      </w:r>
+      <w:r>
+        <w:rPr>
+          <w:noProof/>
+        </w:rPr>
+        <w:t xml:space="preserve"> 0</w:t>
+      </w:r>
+      <w:r>
+        <w:rPr>
+          <w:noProof/>
+        </w:rPr>
+        <w:t xml:space="preserve"> </w:t>
+      </w:r>
+      <w:r>
+        <w:rPr>
+          <w:noProof/>
+        </w:rPr>
+        <w:t>|</w:t>
+      </w:r>
+      <w:r>
+        <w:rPr>
+          <w:noProof/>
+        </w:rPr>
+        <w:t xml:space="preserve"> 1 | 2 | 3 | 4 | 5 | 6 | 7 |8 | 9</w:t>
+      </w:r>
+    </w:p>
+    <w:p>
+      <w:pPr>
+        <w:pStyle w:val="ListParagraph"/>
+        <w:rPr>
+          <w:color w:val="000000" w:themeColor="text1"/>
+          <w:sz w:val="20"/>
+          <w:szCs w:val="20"/>
+        </w:rPr>
+      </w:pPr>
+      <w:r>
+        <w:rPr>
+          <w:color w:val="000000" w:themeColor="text1"/>
+          <w:sz w:val="20"/>
+          <w:szCs w:val="20"/>
+        </w:rPr>
+        <w:t>&lt;identifier&gt; ::= &lt;letter &gt; {&lt;letter or digit&gt;}</w:t>
+      </w:r>
+    </w:p>
+    <w:p>
+      <w:pPr>
+        <w:pStyle w:val="ListParagraph"/>
+        <w:rPr>
+          <w:color w:val="000000" w:themeColor="text1"/>
+          <w:sz w:val="20"/>
+          <w:szCs w:val="20"/>
+        </w:rPr>
+      </w:pPr>
+      <w:r>
+        <w:rPr>
+          <w:color w:val="000000" w:themeColor="text1"/>
+          <w:sz w:val="20"/>
+          <w:szCs w:val="20"/>
+        </w:rPr>
+        <w:t>&lt;letter or digit&gt; ::= &lt;letter&gt; | &lt;digit&gt;</w:t>
+      </w:r>
+    </w:p>
+    <w:p>
+      <w:pPr>
+        <w:pStyle w:val="ListParagraph"/>
+        <w:rPr>
+          <w:noProof/>
+        </w:rPr>
+      </w:pPr>
+      <w:r>
+        <w:rPr>
+          <w:noProof/>
+        </w:rPr>
+        <w:t xml:space="preserve">&lt;Keyword&gt; </w:t>
+      </w:r>
+      <w:r>
+        <w:rPr>
+          <w:noProof/>
+        </w:rPr>
+        <w:t>:</w:t>
+      </w:r>
+      <w:r>
+        <w:rPr>
+          <w:noProof/>
+        </w:rPr>
+        <w:t>:= INT | PROGAM | FOR | ENDFOR | DO | IF |ENDIF</w:t>
+      </w:r>
+      <w:r>
+        <w:rPr>
+          <w:noProof/>
+        </w:rPr>
+        <w:t xml:space="preserve"> | BEGIN | END</w:t>
+      </w:r>
+    </w:p>
+    <w:p>
+      <w:pPr>
+        <w:pStyle w:val="ListParagraph"/>
+        <w:rPr>
+          <w:noProof/>
+        </w:rPr>
+      </w:pPr>
+      <w:r>
+        <w:rPr>
+          <w:noProof/>
+        </w:rPr>
+        <w:t xml:space="preserve">&lt;vairable declaration&gt; </w:t>
+      </w:r>
+      <w:r>
+        <w:rPr>
+          <w:noProof/>
+        </w:rPr>
+        <w:t>:</w:t>
+      </w:r>
+      <w:r>
+        <w:rPr>
+          <w:noProof/>
+        </w:rPr>
+        <w:t xml:space="preserve">:= </w:t>
+      </w:r>
+      <w:r>
+        <w:rPr>
+          <w:noProof/>
+        </w:rPr>
+        <w:t xml:space="preserve"> </w:t>
+      </w:r>
+      <w:r>
+        <w:rPr>
+          <w:noProof/>
+        </w:rPr>
+        <w:t xml:space="preserve">INT  </w:t>
+      </w:r>
+      <w:r>
+        <w:rPr>
+          <w:noProof/>
+        </w:rPr>
+        <w:t>&lt;assign statement&gt;</w:t>
+      </w:r>
+    </w:p>
+    <w:p>
+      <w:pPr>
+        <w:pStyle w:val="ListParagraph"/>
+        <w:rPr>
+          <w:noProof/>
+        </w:rPr>
+      </w:pPr>
+      <w:r>
+        <w:rPr>
+          <w:noProof/>
+        </w:rPr>
+        <w:t>&lt;assign statement&gt; ::= &lt;</w:t>
+      </w:r>
+      <w:r>
+        <w:rPr>
+          <w:noProof/>
+        </w:rPr>
+        <w:t>identifier</w:t>
+      </w:r>
+      <w:r>
+        <w:rPr>
+          <w:noProof/>
+        </w:rPr>
+        <w:t>&gt; = &lt;int&gt;</w:t>
+      </w:r>
+      <w:r>
+        <w:rPr>
+          <w:noProof/>
+        </w:rPr>
+        <w:t xml:space="preserve"> | &lt;identifier&gt; = &lt;identifier&gt; </w:t>
+      </w:r>
+    </w:p>
+    <w:p>
+      <w:pPr>
+        <w:pStyle w:val="ListParagraph"/>
+        <w:rPr>
+          <w:noProof/>
+          <w:color w:val="000000" w:themeColor="text1"/>
+        </w:rPr>
+      </w:pPr>
+      <w:r>
+        <w:rPr>
+          <w:color w:val="000000" w:themeColor="text1"/>
+        </w:rPr>
+        <w:t>&lt;expression&gt; ::= &lt;simple expression&gt; | &lt;simple expression&gt; &lt;relational operator&gt; &lt;simple expression&gt;</w:t>
+      </w:r>
+      <w:r>
+        <w:rPr>
+          <w:color w:val="000000" w:themeColor="text1"/>
+        </w:rPr>
+        <w:t xml:space="preserve"> | </w:t>
+      </w:r>
+      <w:r>
+        <w:rPr>
+          <w:color w:val="000000" w:themeColor="text1"/>
+        </w:rPr>
+        <w:t>&lt;if statement&gt;</w:t>
+      </w:r>
+      <w:r>
+        <w:rPr>
+          <w:color w:val="000000" w:themeColor="text1"/>
+        </w:rPr>
+        <w:t xml:space="preserve"> | </w:t>
+      </w:r>
+      <w:r>
+        <w:rPr>
+          <w:color w:val="000000" w:themeColor="text1"/>
+        </w:rPr>
+        <w:t>&lt;for statement&gt;</w:t>
+      </w:r>
+    </w:p>
+    <w:p>
+      <w:pPr>
+        <w:pStyle w:val="ListParagraph"/>
+        <w:rPr>
+          <w:color w:val="000000" w:themeColor="text1"/>
+        </w:rPr>
+      </w:pPr>
+      <w:r>
+        <w:rPr>
+          <w:color w:val="000000" w:themeColor="text1"/>
+        </w:rPr>
+        <w:t>&lt;</w:t>
+      </w:r>
+      <w:r>
+        <w:rPr>
+          <w:color w:val="000000" w:themeColor="text1"/>
+        </w:rPr>
+        <w:t xml:space="preserve">simple </w:t>
+      </w:r>
+      <w:r>
+        <w:rPr>
+          <w:color w:val="000000" w:themeColor="text1"/>
+        </w:rPr>
+        <w:t xml:space="preserve">expression&gt; </w:t>
+      </w:r>
+      <w:r>
+        <w:rPr>
+          <w:color w:val="000000" w:themeColor="text1"/>
+        </w:rPr>
+        <w:t xml:space="preserve">::= </w:t>
+      </w:r>
+      <w:r>
+        <w:rPr>
+          <w:color w:val="000000" w:themeColor="text1"/>
+        </w:rPr>
+        <w:t xml:space="preserve">&lt;term&gt; </w:t>
+      </w:r>
+      <w:r>
+        <w:rPr>
+          <w:color w:val="000000" w:themeColor="text1"/>
+        </w:rPr>
+        <w:t>|</w:t>
+      </w:r>
+      <w:r>
+        <w:rPr>
+          <w:color w:val="000000" w:themeColor="text1"/>
+        </w:rPr>
+        <w:t xml:space="preserve"> &lt;</w:t>
+      </w:r>
+      <w:r>
+        <w:rPr>
+          <w:color w:val="000000" w:themeColor="text1"/>
+        </w:rPr>
+        <w:t xml:space="preserve">simple </w:t>
+      </w:r>
+      <w:r>
+        <w:rPr>
+          <w:color w:val="000000" w:themeColor="text1"/>
+        </w:rPr>
+        <w:t>expression&gt; &lt;adding operator&gt; &lt;term&gt;</w:t>
+      </w:r>
+    </w:p>
+    <w:p>
+      <w:pPr>
+        <w:pStyle w:val="ListParagraph"/>
+        <w:rPr>
+          <w:color w:val="000000" w:themeColor="text1"/>
+        </w:rPr>
+      </w:pPr>
+      <w:r>
+        <w:rPr>
+          <w:color w:val="000000" w:themeColor="text1"/>
+        </w:rPr>
+        <w:t xml:space="preserve">&lt;adding operator&gt; ::= + | - </w:t>
+      </w:r>
+    </w:p>
+    <w:p>
+      <w:pPr>
+        <w:pStyle w:val="ListParagraph"/>
+        <w:rPr>
+          <w:color w:val="000000" w:themeColor="text1"/>
+        </w:rPr>
+      </w:pPr>
+      <w:r>
+        <w:rPr>
+          <w:color w:val="000000" w:themeColor="text1"/>
+        </w:rPr>
+        <w:lastRenderedPageBreak/>
+        <w:t>&lt;term&gt; ::= &lt;factor&gt; | &lt;term&gt; &lt;multiplying operator&gt; &lt;factor&gt;</w:t>
+      </w:r>
+    </w:p>
+    <w:p>
+      <w:pPr>
+        <w:pStyle w:val="ListParagraph"/>
+        <w:rPr>
+          <w:color w:val="000000" w:themeColor="text1"/>
+        </w:rPr>
+      </w:pPr>
+      <w:r>
+        <w:rPr>
+          <w:color w:val="000000" w:themeColor="text1"/>
+        </w:rPr>
+        <w:t>&lt;factor&gt; ::= &lt;</w:t>
+      </w:r>
+      <w:r>
+        <w:rPr>
+          <w:color w:val="000000" w:themeColor="text1"/>
+        </w:rPr>
+        <w:t>identifier</w:t>
+      </w:r>
+      <w:r>
+        <w:rPr>
+          <w:color w:val="000000" w:themeColor="text1"/>
+        </w:rPr>
+        <w:t>&gt;</w:t>
+      </w:r>
+    </w:p>
+    <w:p>
+      <w:pPr>
+        <w:pStyle w:val="ListParagraph"/>
+        <w:rPr>
+          <w:color w:val="000000" w:themeColor="text1"/>
+        </w:rPr>
+      </w:pPr>
+      <w:r>
+        <w:rPr>
+          <w:color w:val="000000" w:themeColor="text1"/>
+        </w:rPr>
+        <w:t xml:space="preserve">&lt;multiplying operator&gt; ::= * | / </w:t>
+      </w:r>
+    </w:p>
+    <w:p>
+      <w:pPr>
+        <w:pStyle w:val="ListParagraph"/>
+        <w:rPr>
+          <w:color w:val="0000FF"/>
+        </w:rPr>
+      </w:pPr>
+      <w:r>
+        <w:rPr>
+          <w:noProof/>
+        </w:rPr>
+        <w:t>&lt;</w:t>
+      </w:r>
+      <w:r>
+        <w:rPr>
+          <w:noProof/>
+        </w:rPr>
+        <w:t>relational operator</w:t>
+      </w:r>
+      <w:r>
+        <w:rPr>
+          <w:noProof/>
+        </w:rPr>
+        <w:t>&gt; := &lt; | &gt; | ==</w:t>
+      </w:r>
+    </w:p>
+    <w:p>
+      <w:pPr>
+        <w:pStyle w:val="ListParagraph"/>
+        <w:rPr>
+          <w:color w:val="000000" w:themeColor="text1"/>
+        </w:rPr>
+      </w:pPr>
+      <w:r>
+        <w:rPr>
+          <w:color w:val="000000" w:themeColor="text1"/>
+        </w:rPr>
+        <w:t xml:space="preserve">&lt;for statement&gt; ::= FOR </w:t>
+      </w:r>
+      <w:r>
+        <w:rPr>
+          <w:color w:val="000000" w:themeColor="text1"/>
+        </w:rPr>
+        <w:t xml:space="preserve">I = </w:t>
+      </w:r>
+      <w:r>
+        <w:rPr>
+          <w:color w:val="000000" w:themeColor="text1"/>
+        </w:rPr>
+        <w:t>&lt;</w:t>
+      </w:r>
+      <w:r>
+        <w:rPr>
+          <w:color w:val="000000" w:themeColor="text1"/>
+        </w:rPr>
+        <w:t>initial value</w:t>
+      </w:r>
+      <w:r>
+        <w:rPr>
+          <w:color w:val="000000" w:themeColor="text1"/>
+        </w:rPr>
+        <w:t>&gt;</w:t>
+      </w:r>
+      <w:r>
+        <w:rPr>
+          <w:color w:val="000000" w:themeColor="text1"/>
+        </w:rPr>
+        <w:t xml:space="preserve"> TO &lt;final value&gt; DO</w:t>
+      </w:r>
+      <w:r>
+        <w:rPr>
+          <w:color w:val="000000" w:themeColor="text1"/>
+        </w:rPr>
+        <w:t xml:space="preserve"> &lt;statement&gt;</w:t>
+      </w:r>
+      <w:r>
+        <w:rPr>
+          <w:color w:val="000000" w:themeColor="text1"/>
+        </w:rPr>
+        <w:t xml:space="preserve"> ENDFOR</w:t>
+      </w:r>
+    </w:p>
+    <w:p>
+      <w:pPr>
+        <w:pStyle w:val="ListParagraph"/>
+        <w:rPr>
+          <w:color w:val="000000" w:themeColor="text1"/>
+        </w:rPr>
+      </w:pPr>
+      <w:r>
+        <w:rPr>
+          <w:color w:val="000000" w:themeColor="text1"/>
+        </w:rPr>
+        <w:t>&lt;initial value&gt; ::= &lt;expression&gt;</w:t>
+      </w:r>
+    </w:p>
+    <w:p>
+      <w:pPr>
+        <w:pStyle w:val="ListParagraph"/>
+        <w:rPr>
+          <w:color w:val="000000" w:themeColor="text1"/>
+        </w:rPr>
+      </w:pPr>
+      <w:r>
+        <w:rPr>
+          <w:color w:val="000000" w:themeColor="text1"/>
+        </w:rPr>
+        <w:t>&lt;final value&gt; ::= &lt;expression&gt;</w:t>
+      </w:r>
+    </w:p>
+    <w:p>
+      <w:pPr>
+        <w:pStyle w:val="ListParagraph"/>
+        <w:rPr>
+          <w:color w:val="000000" w:themeColor="text1"/>
+        </w:rPr>
+      </w:pPr>
+      <w:r>
+        <w:rPr>
+          <w:color w:val="000000" w:themeColor="text1"/>
+        </w:rPr>
+        <w:t>&lt;if statement&gt; ::= IF &lt;expression&gt; DO &lt;</w:t>
+      </w:r>
+      <w:r>
+        <w:rPr>
+          <w:color w:val="000000" w:themeColor="text1"/>
+        </w:rPr>
+        <w:t>expression</w:t>
+      </w:r>
+      <w:r>
+        <w:rPr>
+          <w:color w:val="000000" w:themeColor="text1"/>
+        </w:rPr>
+        <w:t>&gt;</w:t>
+      </w:r>
+      <w:r>
+        <w:rPr>
+          <w:color w:val="000000" w:themeColor="text1"/>
+        </w:rPr>
+        <w:t xml:space="preserve"> ENDIF</w:t>
+      </w:r>
+    </w:p>
+    <w:p>
+      <w:pPr>
+        <w:pStyle w:val="ListParagraph"/>
+        <w:rPr>
+          <w:color w:val="000000" w:themeColor="text1"/>
+        </w:rPr>
+      </w:pPr>
+      <w:r>
+        <w:rPr>
+          <w:color w:val="000000" w:themeColor="text1"/>
+        </w:rPr>
+        <w:t>&lt;compound statement&gt; ::= </w:t>
+      </w:r>
+      <w:r>
+        <w:rPr>
+          <w:b/>
+          <w:bCs/>
+          <w:i/>
+          <w:iCs/>
+          <w:color w:val="000000" w:themeColor="text1"/>
+        </w:rPr>
+        <w:t>begin</w:t>
+      </w:r>
+      <w:r>
+        <w:rPr>
+          <w:color w:val="000000" w:themeColor="text1"/>
+        </w:rPr>
+        <w:t> &lt;statement&gt; { &lt;statement&gt; } </w:t>
+      </w:r>
+      <w:r>
+        <w:rPr>
+          <w:b/>
+          <w:bCs/>
+          <w:i/>
+          <w:iCs/>
+          <w:color w:val="000000" w:themeColor="text1"/>
+        </w:rPr>
+        <w:t>end</w:t>
+      </w:r>
+      <w:r>
+        <w:rPr>
+          <w:color w:val="000000" w:themeColor="text1"/>
+        </w:rPr>
+        <w:t>;</w:t>
+      </w:r>
+    </w:p>
+    <w:p>
+      <w:pPr>
+        <w:pStyle w:val="ListParagraph"/>
+        <w:rPr>
+          <w:color w:val="000000" w:themeColor="text1"/>
+          <w:sz w:val="20"/>
+          <w:szCs w:val="20"/>
+        </w:rPr>
+      </w:pPr>
+      <w:r>
+        <w:rPr>
+          <w:color w:val="000000" w:themeColor="text1"/>
+          <w:sz w:val="20"/>
+          <w:szCs w:val="20"/>
+        </w:rPr>
+        <w:t>&lt;program&gt; ::= </w:t>
+      </w:r>
+      <w:r>
+        <w:rPr>
+          <w:b/>
+          <w:bCs/>
+          <w:i/>
+          <w:iCs/>
+          <w:color w:val="000000" w:themeColor="text1"/>
+          <w:sz w:val="20"/>
+          <w:szCs w:val="20"/>
+        </w:rPr>
+        <w:t>program</w:t>
+      </w:r>
+      <w:r>
+        <w:rPr>
+          <w:color w:val="000000" w:themeColor="text1"/>
+          <w:sz w:val="20"/>
+          <w:szCs w:val="20"/>
+        </w:rPr>
+        <w:t xml:space="preserve"> &lt;identifier&gt; </w:t>
+      </w:r>
+      <w:r>
+        <w:rPr>
+          <w:color w:val="000000" w:themeColor="text1"/>
+          <w:sz w:val="20"/>
+          <w:szCs w:val="20"/>
+        </w:rPr>
+        <w:t>{</w:t>
+      </w:r>
+      <w:r>
+        <w:rPr>
+          <w:color w:val="000000" w:themeColor="text1"/>
+          <w:sz w:val="20"/>
+          <w:szCs w:val="20"/>
+        </w:rPr>
+        <w:t>&lt;block&gt;</w:t>
+      </w:r>
+      <w:r>
+        <w:rPr>
+          <w:color w:val="000000" w:themeColor="text1"/>
+          <w:sz w:val="20"/>
+          <w:szCs w:val="20"/>
+        </w:rPr>
+        <w:t>}</w:t>
+      </w:r>
+      <w:r>
+        <w:rPr>
+          <w:color w:val="000000" w:themeColor="text1"/>
+          <w:sz w:val="20"/>
+          <w:szCs w:val="20"/>
+        </w:rPr>
+        <w:t xml:space="preserve"> </w:t>
+      </w:r>
+    </w:p>
+    <w:p>
+      <w:pPr>
+        <w:pStyle w:val="ListParagraph"/>
+        <w:rPr>
+          <w:color w:val="000000" w:themeColor="text1"/>
+        </w:rPr>
+      </w:pPr>
+      <w:r>
+        <w:rPr>
+          <w:color w:val="000000" w:themeColor="text1"/>
+          <w:sz w:val="20"/>
+          <w:szCs w:val="20"/>
+        </w:rPr>
+        <w:t xml:space="preserve">&lt;block&gt; ::=  </w:t>
+      </w:r>
+      <w:r>
+        <w:rPr>
+          <w:color w:val="000000" w:themeColor="text1"/>
+          <w:sz w:val="20"/>
+          <w:szCs w:val="20"/>
+        </w:rPr>
+        <w:t>&lt;</w:t>
+      </w:r>
+      <w:r>
+        <w:rPr>
+          <w:color w:val="000000" w:themeColor="text1"/>
+          <w:sz w:val="20"/>
+          <w:szCs w:val="20"/>
+        </w:rPr>
+        <w:t>declaration part&gt; &lt;</w:t>
+      </w:r>
+      <w:r>
+        <w:rPr>
+          <w:color w:val="000000" w:themeColor="text1"/>
+          <w:sz w:val="20"/>
+          <w:szCs w:val="20"/>
+        </w:rPr>
+        <w:t>compound statement</w:t>
+      </w:r>
+      <w:r>
+        <w:rPr>
+          <w:color w:val="000000" w:themeColor="text1"/>
+          <w:sz w:val="20"/>
+          <w:szCs w:val="20"/>
+        </w:rPr>
+        <w:t xml:space="preserve"> part&gt;</w:t>
+      </w:r>
+    </w:p>
+    <w:p>
+      <w:pPr>
+        <w:pStyle w:val="ListParagraph"/>
+        <w:rPr>
+          <w:color w:val="0000FF"/>
+        </w:rPr>
+      </w:pPr>
+    </w:p>
+    <w:p>
+      <w:pPr>
+        <w:pStyle w:val="ListParagraph"/>
+        <w:rPr>
+          <w:noProof/>
+          <w:color w:val="000000" w:themeColor="text1"/>
+        </w:rPr>
+      </w:pPr>
+    </w:p>
+    <w:p>
+      <w:pPr>
+        <w:pStyle w:val="ListParagraph"/>
+        <w:rPr>
+          <w:noProof/>
+        </w:rPr>
+      </w:pPr>
     </w:p>
     <w:p>
       <w:pPr>
@@ -250,7 +990,7 @@
 </file>
 
 <file path=word/numbering.xml><?xml version="1.0" encoding="utf-8"?>
-<w:numbering xmlns:wpc="http://schemas.microsoft.com/office/word/2010/wordprocessingCanvas" xmlns:cx="http://schemas.microsoft.com/office/drawing/2014/chartex" xmlns:cx1="http://schemas.microsoft.com/office/drawing/2015/9/8/chartex" xmlns:cx2="http://schemas.microsoft.com/office/drawing/2015/10/21/chartex" xmlns:cx3="http://schemas.microsoft.com/office/drawing/2016/5/9/chartex" xmlns:cx4="http://schemas.microsoft.com/office/drawing/2016/5/10/chartex" xmlns:cx5="http://schemas.microsoft.com/office/drawing/2016/5/11/chartex" xmlns:cx6="http://schemas.microsoft.com/office/drawing/2016/5/12/chartex" xmlns:cx7="http://schemas.microsoft.com/office/drawing/2016/5/13/chartex" xmlns:cx8="http://schemas.microsoft.com/office/drawing/2016/5/14/chartex" xmlns:mc="http://schemas.openxmlformats.org/markup-compatibility/2006" xmlns:aink="http://schemas.microsoft.com/office/drawing/2016/ink" xmlns:am3d="http://schemas.microsoft.com/office/drawing/2017/model3d" xmlns:o="urn:schemas-microsoft-com:office:office" xmlns:r="http://schemas.openxmlformats.org/officeDocument/2006/relationships" xmlns:m="http://schemas.openxmlformats.org/officeDocument/2006/math" xmlns:v="urn:schemas-microsoft-com:vml" xmlns:wp14="http://schemas.microsoft.com/office/word/2010/wordprocessingDrawing" xmlns:wp="http://schemas.openxmlformats.org/drawingml/2006/wordprocessingDrawing" xmlns:w10="urn:schemas-microsoft-com:office:word" xmlns:w="http://schemas.openxmlformats.org/wordprocessingml/2006/main" xmlns:w14="http://schemas.microsoft.com/office/word/2010/wordml" xmlns:w15="http://schemas.microsoft.com/office/word/2012/wordml" xmlns:w16cex="http://schemas.microsoft.com/office/word/2018/wordml/cex" xmlns:w16cid="http://schemas.microsoft.com/office/word/2016/wordml/cid" xmlns:w16="http://schemas.microsoft.com/office/word/2018/wordml" xmlns:w16se="http://schemas.microsoft.com/office/word/2015/wordml/symex" xmlns:wpg="http://schemas.microsoft.com/office/word/2010/wordprocessingGroup" xmlns:wpi="http://schemas.microsoft.com/office/word/2010/wordprocessingInk" xmlns:wne="http://schemas.microsoft.com/office/word/2006/wordml" xmlns:wps="http://schemas.microsoft.com/office/word/2010/wordprocessingShape" mc:Ignorable="w14 w15 w16se w16cid w16 w16cex wp14">
+<w:numbering xmlns:wpc="http://schemas.microsoft.com/office/word/2010/wordprocessingCanvas" xmlns:cx="http://schemas.microsoft.com/office/drawing/2014/chartex" xmlns:cx1="http://schemas.microsoft.com/office/drawing/2015/9/8/chartex" xmlns:cx2="http://schemas.microsoft.com/office/drawing/2015/10/21/chartex" xmlns:cx3="http://schemas.microsoft.com/office/drawing/2016/5/9/chartex" xmlns:cx4="http://schemas.microsoft.com/office/drawing/2016/5/10/chartex" xmlns:cx5="http://schemas.microsoft.com/office/drawing/2016/5/11/chartex" xmlns:cx6="http://schemas.microsoft.com/office/drawing/2016/5/12/chartex" xmlns:cx7="http://schemas.microsoft.com/office/drawing/2016/5/13/chartex" xmlns:cx8="http://schemas.microsoft.com/office/drawing/2016/5/14/chartex" xmlns:mc="http://schemas.openxmlformats.org/markup-compatibility/2006" xmlns:aink="http://schemas.microsoft.com/office/drawing/2016/ink" xmlns:am3d="http://schemas.microsoft.com/office/drawing/2017/model3d" xmlns:o="urn:schemas-microsoft-com:office:office" xmlns:r="http://schemas.openxmlformats.org/officeDocument/2006/relationships" xmlns:m="http://schemas.openxmlformats.org/officeDocument/2006/math" xmlns:v="urn:schemas-microsoft-com:vml" xmlns:wp14="http://schemas.microsoft.com/office/word/2010/wordprocessingDrawing" xmlns:wp="http://schemas.openxmlformats.org/drawingml/2006/wordprocessingDrawing" xmlns:w10="urn:schemas-microsoft-com:office:word" xmlns:w="http://schemas.openxmlformats.org/wordprocessingml/2006/main" xmlns:w14="http://schemas.microsoft.com/office/word/2010/wordml" xmlns:w15="http://schemas.microsoft.com/office/word/2012/wordml" xmlns:w16cex="http://schemas.microsoft.com/office/word/2018/wordml/cex" xmlns:w16cid="http://schemas.microsoft.com/office/word/2016/wordml/cid" xmlns:w16="http://schemas.microsoft.com/office/word/2018/wordml" xmlns:w16sdtdh="http://schemas.microsoft.com/office/word/2020/wordml/sdtdatahash" xmlns:w16se="http://schemas.microsoft.com/office/word/2015/wordml/symex" xmlns:wpg="http://schemas.microsoft.com/office/word/2010/wordprocessingGroup" xmlns:wpi="http://schemas.microsoft.com/office/word/2010/wordprocessingInk" xmlns:wne="http://schemas.microsoft.com/office/word/2006/wordml" xmlns:wps="http://schemas.microsoft.com/office/word/2010/wordprocessingShape" mc:Ignorable="w14 w15 w16se w16cid w16 w16cex w16sdtdh wp14">
   <w:abstractNum w:abstractNumId="0" w15:restartNumberingAfterBreak="0">
     <w:nsid w:val="1B5F3FBE"/>
     <w:multiLevelType w:val="hybridMultilevel"/>
@@ -463,7 +1203,7 @@
 </file>
 
 <file path=word/styles.xml><?xml version="1.0" encoding="utf-8"?>
-<w:styles xmlns:mc="http://schemas.openxmlformats.org/markup-compatibility/2006" xmlns:r="http://schemas.openxmlformats.org/officeDocument/2006/relationships" xmlns:w="http://schemas.openxmlformats.org/wordprocessingml/2006/main" xmlns:w14="http://schemas.microsoft.com/office/word/2010/wordml" xmlns:w15="http://schemas.microsoft.com/office/word/2012/wordml" xmlns:w16cex="http://schemas.microsoft.com/office/word/2018/wordml/cex" xmlns:w16cid="http://schemas.microsoft.com/office/word/2016/wordml/cid" xmlns:w16="http://schemas.microsoft.com/office/word/2018/wordml" xmlns:w16se="http://schemas.microsoft.com/office/word/2015/wordml/symex" mc:Ignorable="w14 w15 w16se w16cid w16 w16cex">
+<w:styles xmlns:mc="http://schemas.openxmlformats.org/markup-compatibility/2006" xmlns:r="http://schemas.openxmlformats.org/officeDocument/2006/relationships" xmlns:w="http://schemas.openxmlformats.org/wordprocessingml/2006/main" xmlns:w14="http://schemas.microsoft.com/office/word/2010/wordml" xmlns:w15="http://schemas.microsoft.com/office/word/2012/wordml" xmlns:w16cex="http://schemas.microsoft.com/office/word/2018/wordml/cex" xmlns:w16cid="http://schemas.microsoft.com/office/word/2016/wordml/cid" xmlns:w16="http://schemas.microsoft.com/office/word/2018/wordml" xmlns:w16sdtdh="http://schemas.microsoft.com/office/word/2020/wordml/sdtdatahash" xmlns:w16se="http://schemas.microsoft.com/office/word/2015/wordml/symex" mc:Ignorable="w14 w15 w16se w16cid w16 w16cex w16sdtdh">
   <w:docDefaults>
     <w:rPrDefault>
       <w:rPr>
@@ -968,6 +1708,22 @@
       <w:contextualSpacing/>
     </w:pPr>
   </w:style>
+  <w:style w:type="paragraph" w:styleId="NormalWeb">
+    <w:name w:val="Normal (Web)"/>
+    <w:basedOn w:val="Normal"/>
+    <w:uiPriority w:val="99"/>
+    <w:semiHidden/>
+    <w:unhideWhenUsed/>
+    <w:rsid w:val="0022115D"/>
+    <w:pPr>
+      <w:spacing w:before="100" w:beforeAutospacing="1" w:after="100" w:afterAutospacing="1" w:line="240" w:lineRule="auto"/>
+    </w:pPr>
+    <w:rPr>
+      <w:rFonts w:ascii="Times New Roman" w:eastAsia="Times New Roman" w:hAnsi="Times New Roman" w:cs="Times New Roman"/>
+      <w:sz w:val="24"/>
+      <w:szCs w:val="24"/>
+    </w:rPr>
+  </w:style>
 </w:styles>
 </file>
 

</xml_diff>